<commit_message>
Added to literature review and Meeting logs.
</commit_message>
<xml_diff>
--- a/Documents/Documentation/Meeting Logs.docx
+++ b/Documents/Documentation/Meeting Logs.docx
@@ -118,8 +118,13 @@
           </w:tcPr>
           <w:p>
             <w:r>
-              <w:t>Benedict Gaster</w:t>
-            </w:r>
+              <w:t xml:space="preserve">Benedict </w:t>
+            </w:r>
+            <w:proofErr w:type="spellStart"/>
+            <w:r>
+              <w:t>Gaster</w:t>
+            </w:r>
+            <w:proofErr w:type="spellEnd"/>
           </w:p>
         </w:tc>
       </w:tr>
@@ -346,19 +351,77 @@
           <w:tcPr>
             <w:tcW w:w="1838" w:type="dxa"/>
           </w:tcPr>
-          <w:p/>
+          <w:p>
+            <w:r>
+              <w:t>11/Nov/2021</w:t>
+            </w:r>
+          </w:p>
         </w:tc>
         <w:tc>
           <w:tcPr>
             <w:tcW w:w="3447" w:type="dxa"/>
           </w:tcPr>
-          <w:p/>
+          <w:p>
+            <w:r>
+              <w:t>Talked about literature review</w:t>
+            </w:r>
+            <w:r>
+              <w:t>:</w:t>
+            </w:r>
+          </w:p>
+          <w:p>
+            <w:r>
+              <w:t>Each chapter should have an intro, what it contains</w:t>
+            </w:r>
+          </w:p>
+          <w:p>
+            <w:r>
+              <w:t>Game engines</w:t>
+            </w:r>
+          </w:p>
+          <w:p>
+            <w:r>
+              <w:t>VR</w:t>
+            </w:r>
+          </w:p>
+          <w:p>
+            <w:r>
+              <w:t>Web tech, frontend and backend</w:t>
+            </w:r>
+          </w:p>
+          <w:p>
+            <w:r>
+              <w:t>Why using Django rather than flask</w:t>
+            </w:r>
+          </w:p>
+          <w:p>
+            <w:r>
+              <w:t>Oculus integrations vs XR</w:t>
+            </w:r>
+          </w:p>
+          <w:p>
+            <w:r>
+              <w:t xml:space="preserve">Rest </w:t>
+            </w:r>
+            <w:proofErr w:type="spellStart"/>
+            <w:r>
+              <w:t>api</w:t>
+            </w:r>
+            <w:proofErr w:type="spellEnd"/>
+            <w:r>
+              <w:t xml:space="preserve"> Django has these capabilities </w:t>
+            </w:r>
+          </w:p>
         </w:tc>
         <w:tc>
           <w:tcPr>
             <w:tcW w:w="3731" w:type="dxa"/>
           </w:tcPr>
-          <w:p/>
+          <w:p>
+            <w:r>
+              <w:t>Add things discussed to literature review</w:t>
+            </w:r>
+          </w:p>
         </w:tc>
       </w:tr>
       <w:tr>

</xml_diff>